<commit_message>
Revising LA Ps 62,66,69.112.142
</commit_message>
<xml_diff>
--- a/psalms-la/062.docx
+++ b/psalms-la/062.docx
@@ -284,7 +284,67 @@
           </w:tcPr>
           <w:p>
             <w:r>
-              <w:t>God, my god, I will come to You early, for my soul has thirsted for You, that my flesh may blossom in You in a desert land, and a pathless and waterless place;</w:t>
+              <w:t xml:space="preserve">God, my god, </w:t>
+            </w:r>
+            <w:commentRangeStart w:id="0"/>
+            <w:r>
+              <w:t>I will</w:t>
+            </w:r>
+            <w:r>
+              <w:t xml:space="preserve"> rise </w:t>
+            </w:r>
+            <w:proofErr w:type="gramStart"/>
+            <w:r>
+              <w:t>early</w:t>
+            </w:r>
+            <w:r>
+              <w:t xml:space="preserve"> </w:t>
+            </w:r>
+            <w:r>
+              <w:t xml:space="preserve"> to</w:t>
+            </w:r>
+            <w:proofErr w:type="gramEnd"/>
+            <w:r>
+              <w:t xml:space="preserve"> </w:t>
+            </w:r>
+            <w:r>
+              <w:t>come to You</w:t>
+            </w:r>
+            <w:commentRangeEnd w:id="0"/>
+            <w:r>
+              <w:rPr>
+                <w:rStyle w:val="CommentReference"/>
+                <w:rFonts w:ascii="Garamond" w:hAnsi="Garamond"/>
+                <w:lang w:val="en-CA"/>
+              </w:rPr>
+              <w:commentReference w:id="0"/>
+            </w:r>
+            <w:r>
+              <w:t xml:space="preserve">, for my soul has thirsted for You, that my flesh may blossom in You in a </w:t>
+            </w:r>
+            <w:r>
+              <w:t>barren</w:t>
+            </w:r>
+            <w:r>
+              <w:t xml:space="preserve"> land, </w:t>
+            </w:r>
+            <w:r>
+              <w:t>in</w:t>
+            </w:r>
+            <w:r>
+              <w:t xml:space="preserve"> a</w:t>
+            </w:r>
+            <w:r>
+              <w:t xml:space="preserve">n impassable </w:t>
+            </w:r>
+            <w:r>
+              <w:t xml:space="preserve">and waterless </w:t>
+            </w:r>
+            <w:r>
+              <w:t>land</w:t>
+            </w:r>
+            <w:r>
+              <w:t>;</w:t>
             </w:r>
           </w:p>
         </w:tc>
@@ -773,7 +833,32 @@
           </w:tcPr>
           <w:p>
             <w:r>
-              <w:t>For Your mercy is more choice than the ways of life: my lips will praise You.</w:t>
+              <w:t xml:space="preserve">For Your mercy is </w:t>
+            </w:r>
+            <w:commentRangeStart w:id="1"/>
+            <w:r>
+              <w:t>better</w:t>
+            </w:r>
+            <w:r>
+              <w:t xml:space="preserve"> </w:t>
+            </w:r>
+            <w:commentRangeEnd w:id="1"/>
+            <w:r>
+              <w:rPr>
+                <w:rStyle w:val="CommentReference"/>
+                <w:rFonts w:ascii="Garamond" w:hAnsi="Garamond"/>
+                <w:lang w:val="en-CA"/>
+              </w:rPr>
+              <w:commentReference w:id="1"/>
+            </w:r>
+            <w:r>
+              <w:t>than life</w:t>
+            </w:r>
+            <w:r>
+              <w:t>;</w:t>
+            </w:r>
+            <w:r>
+              <w:t xml:space="preserve"> my lips will praise You.</w:t>
             </w:r>
           </w:p>
         </w:tc>
@@ -938,6 +1023,7 @@
           </w:tcPr>
           <w:p>
             <w:r>
+              <w:lastRenderedPageBreak/>
               <w:t xml:space="preserve">Accordingly, I will bless Thee in my life: I will </w:t>
             </w:r>
             <w:proofErr w:type="gramStart"/>
@@ -961,7 +1047,13 @@
             </w:r>
             <w:proofErr w:type="gramEnd"/>
             <w:r>
-              <w:t xml:space="preserve"> I will bless You in my life; I will lift up my hands in your Name.</w:t>
+              <w:t xml:space="preserve"> I will bless You in my life; I will lift up my hands in </w:t>
+            </w:r>
+            <w:r>
+              <w:t>Y</w:t>
+            </w:r>
+            <w:r>
+              <w:t>our Name.</w:t>
             </w:r>
           </w:p>
         </w:tc>
@@ -1229,7 +1321,13 @@
           </w:tcPr>
           <w:p>
             <w:r>
-              <w:t>My soul will be satisfied as with marrow and fat; joyful lips will praise Your Name.</w:t>
+              <w:t xml:space="preserve">My soul will be satisfied as with marrow and fat; </w:t>
+            </w:r>
+            <w:r>
+              <w:t xml:space="preserve">[my] </w:t>
+            </w:r>
+            <w:r>
+              <w:t>joyful lips will praise Your Name.</w:t>
             </w:r>
           </w:p>
         </w:tc>
@@ -1587,7 +1685,7 @@
           </w:tcPr>
           <w:p>
             <w:r>
-              <w:t>For You have been a helper to me, and I will rejoice under the shadow of Your wings.</w:t>
+              <w:t>For You have been a help to me, and I will rejoice under the shadow of Your wings.</w:t>
             </w:r>
           </w:p>
         </w:tc>
@@ -1793,21 +1891,35 @@
           </w:tcPr>
           <w:p>
             <w:r>
-              <w:t xml:space="preserve">My soul has cleaved after You, but as for me, </w:t>
-            </w:r>
-            <w:proofErr w:type="gramStart"/>
-            <w:r>
-              <w:rPr>
-                <w:highlight w:val="yellow"/>
-              </w:rPr>
-              <w:t>Your</w:t>
-            </w:r>
-            <w:proofErr w:type="gramEnd"/>
-            <w:r>
-              <w:rPr>
-                <w:highlight w:val="yellow"/>
-              </w:rPr>
-              <w:t xml:space="preserve"> right hand has taken me to it.</w:t>
+              <w:t>My soul has cleaved after You</w:t>
+            </w:r>
+            <w:r>
+              <w:t>;</w:t>
+            </w:r>
+            <w:r>
+              <w:t xml:space="preserve"> </w:t>
+            </w:r>
+            <w:r>
+              <w:t xml:space="preserve">Your right hand </w:t>
+            </w:r>
+            <w:r>
+              <w:t xml:space="preserve">has </w:t>
+            </w:r>
+            <w:commentRangeStart w:id="2"/>
+            <w:r>
+              <w:t>taken hold of me</w:t>
+            </w:r>
+            <w:r>
+              <w:t>.</w:t>
+            </w:r>
+            <w:commentRangeEnd w:id="2"/>
+            <w:r>
+              <w:rPr>
+                <w:rStyle w:val="CommentReference"/>
+                <w:rFonts w:ascii="Garamond" w:hAnsi="Garamond"/>
+                <w:lang w:val="en-CA"/>
+              </w:rPr>
+              <w:commentReference w:id="2"/>
             </w:r>
           </w:p>
         </w:tc>
@@ -2012,7 +2124,19 @@
           </w:tcPr>
           <w:p>
             <w:r>
-              <w:t>But those [who] have sought after my soul in vain, they will go into the lower places of the earth.</w:t>
+              <w:t xml:space="preserve">But </w:t>
+            </w:r>
+            <w:r>
+              <w:t xml:space="preserve">[as for] </w:t>
+            </w:r>
+            <w:r>
+              <w:t xml:space="preserve">those [who] have sought after my soul in vain, they will go into the lower </w:t>
+            </w:r>
+            <w:r>
+              <w:t>parts</w:t>
+            </w:r>
+            <w:r>
+              <w:t xml:space="preserve"> of the earth.</w:t>
             </w:r>
           </w:p>
         </w:tc>
@@ -2189,7 +2313,25 @@
           </w:tcPr>
           <w:p>
             <w:r>
-              <w:t>They will be given into the hand of the sword: they will become portions for foxes.</w:t>
+              <w:t xml:space="preserve">They will be </w:t>
+            </w:r>
+            <w:r>
+              <w:t>delivered</w:t>
+            </w:r>
+            <w:r>
+              <w:t xml:space="preserve"> </w:t>
+            </w:r>
+            <w:r>
+              <w:t>over to</w:t>
+            </w:r>
+            <w:r>
+              <w:t xml:space="preserve"> the hand of the sword</w:t>
+            </w:r>
+            <w:r>
+              <w:t>;</w:t>
+            </w:r>
+            <w:r>
+              <w:t xml:space="preserve"> they will become portions for foxes.</w:t>
             </w:r>
           </w:p>
         </w:tc>
@@ -2364,7 +2506,29 @@
           </w:tcPr>
           <w:p>
             <w:r>
-              <w:t xml:space="preserve">But the king will rejoice in God; all who swear by Him will be praised, for the mouth of those who speak falsehoods will be closed. </w:t>
+              <w:t xml:space="preserve">But the king will rejoice in God; all who swear by Him will be praised, for the mouth of those who speak </w:t>
+            </w:r>
+            <w:r>
+              <w:t>lies</w:t>
+            </w:r>
+            <w:r>
+              <w:t xml:space="preserve"> will be </w:t>
+            </w:r>
+            <w:commentRangeStart w:id="3"/>
+            <w:r>
+              <w:t>stopped</w:t>
+            </w:r>
+            <w:commentRangeEnd w:id="3"/>
+            <w:r>
+              <w:rPr>
+                <w:rStyle w:val="CommentReference"/>
+                <w:rFonts w:ascii="Garamond" w:hAnsi="Garamond"/>
+                <w:lang w:val="en-CA"/>
+              </w:rPr>
+              <w:commentReference w:id="3"/>
+            </w:r>
+            <w:r>
+              <w:t xml:space="preserve">. </w:t>
             </w:r>
             <w:r>
               <w:rPr>
@@ -2443,7 +2607,19 @@
                 <w:szCs w:val="24"/>
                 <w:shd w:val="clear" w:color="auto" w:fill="FFFFFF"/>
               </w:rPr>
-              <w:t>For the mouth that speaks unrighteous things is stopped.</w:t>
+              <w:t>For the mouth that speaks unrighteous things is</w:t>
+            </w:r>
+            <w:bookmarkStart w:id="4" w:name="_GoBack"/>
+            <w:bookmarkEnd w:id="4"/>
+            <w:r>
+              <w:rPr>
+                <w:rFonts w:ascii="Tahoma" w:eastAsia="Times New Roman" w:hAnsi="Tahoma" w:cs="Tahoma"/>
+                <w:color w:val="2E1308"/>
+                <w:sz w:val="24"/>
+                <w:szCs w:val="24"/>
+                <w:shd w:val="clear" w:color="auto" w:fill="FFFFFF"/>
+              </w:rPr>
+              <w:t xml:space="preserve"> stopped.</w:t>
             </w:r>
           </w:p>
         </w:tc>
@@ -2455,8 +2631,6 @@
             <w:r>
               <w:t>But the king shall rejoice in God; everyone who swears by him shall be proud; for the mouths of those who speak unjust things shall be shut. ALLELUIA.</w:t>
             </w:r>
-            <w:bookmarkStart w:id="0" w:name="_GoBack"/>
-            <w:bookmarkEnd w:id="0"/>
           </w:p>
         </w:tc>
         <w:tc>
@@ -2594,6 +2768,98 @@
     </w:sectPr>
   </w:body>
 </w:document>
+</file>
+
+<file path=word/comments.xml><?xml version="1.0" encoding="utf-8"?>
+<w:comments xmlns:wpc="http://schemas.microsoft.com/office/word/2010/wordprocessingCanvas" xmlns:cx="http://schemas.microsoft.com/office/drawing/2014/chartex" xmlns:cx1="http://schemas.microsoft.com/office/drawing/2015/9/8/chartex" xmlns:cx2="http://schemas.microsoft.com/office/drawing/2015/10/21/chartex" xmlns:cx3="http://schemas.microsoft.com/office/drawing/2016/5/9/chartex" xmlns:cx4="http://schemas.microsoft.com/office/drawing/2016/5/10/chartex" xmlns:cx5="http://schemas.microsoft.com/office/drawing/2016/5/11/chartex" xmlns:cx6="http://schemas.microsoft.com/office/drawing/2016/5/12/chartex" xmlns:cx7="http://schemas.microsoft.com/office/drawing/2016/5/13/chartex" xmlns:cx8="http://schemas.microsoft.com/office/drawing/2016/5/14/chartex" xmlns:mc="http://schemas.openxmlformats.org/markup-compatibility/2006" xmlns:aink="http://schemas.microsoft.com/office/drawing/2016/ink" xmlns:am3d="http://schemas.microsoft.com/office/drawing/2017/model3d" xmlns:o="urn:schemas-microsoft-com:office:office" xmlns:r="http://schemas.openxmlformats.org/officeDocument/2006/relationships" xmlns:m="http://schemas.openxmlformats.org/officeDocument/2006/math" xmlns:v="urn:schemas-microsoft-com:vml" xmlns:wp14="http://schemas.microsoft.com/office/word/2010/wordprocessingDrawing" xmlns:wp="http://schemas.openxmlformats.org/drawingml/2006/wordprocessingDrawing" xmlns:w10="urn:schemas-microsoft-com:office:word" xmlns:w="http://schemas.openxmlformats.org/wordprocessingml/2006/main" xmlns:w14="http://schemas.microsoft.com/office/word/2010/wordml" xmlns:w15="http://schemas.microsoft.com/office/word/2012/wordml" xmlns:w16cid="http://schemas.microsoft.com/office/word/2016/wordml/cid" xmlns:w16se="http://schemas.microsoft.com/office/word/2015/wordml/symex" xmlns:wpg="http://schemas.microsoft.com/office/word/2010/wordprocessingGroup" xmlns:wpi="http://schemas.microsoft.com/office/word/2010/wordprocessingInk" xmlns:wne="http://schemas.microsoft.com/office/word/2006/wordml" xmlns:wps="http://schemas.microsoft.com/office/word/2010/wordprocessingShape" mc:Ignorable="w14 w15 w16se w16cid wp14">
+  <w:comment w:id="0" w:author="Brett Slote" w:date="2018-02-22T19:50:00Z" w:initials="BS">
+    <w:p>
+      <w:pPr>
+        <w:pStyle w:val="CommentText"/>
+      </w:pPr>
+      <w:r>
+        <w:rPr>
+          <w:rStyle w:val="CommentReference"/>
+        </w:rPr>
+        <w:annotationRef/>
+      </w:r>
+      <w:r>
+        <w:t>Early will I come to you could mean in life, adding rise as per others makes the setting in the day clear immediately</w:t>
+      </w:r>
+    </w:p>
+  </w:comment>
+  <w:comment w:id="1" w:author="Brett Slote" w:date="2018-02-22T19:52:00Z" w:initials="BS">
+    <w:p>
+      <w:pPr>
+        <w:pStyle w:val="CommentText"/>
+      </w:pPr>
+      <w:r>
+        <w:rPr>
+          <w:rStyle w:val="CommentReference"/>
+        </w:rPr>
+        <w:annotationRef/>
+      </w:r>
+      <w:r>
+        <w:t>“more choice” is archaic</w:t>
+      </w:r>
+    </w:p>
+  </w:comment>
+  <w:comment w:id="2" w:author="Brett Slote" w:date="2018-02-22T19:55:00Z" w:initials="BS">
+    <w:p>
+      <w:pPr>
+        <w:pStyle w:val="CommentText"/>
+      </w:pPr>
+      <w:r>
+        <w:rPr>
+          <w:rStyle w:val="CommentReference"/>
+        </w:rPr>
+        <w:annotationRef/>
+      </w:r>
+      <w:r>
+        <w:t xml:space="preserve">Following OSB, but keeping consistent with tense in </w:t>
+      </w:r>
+      <w:proofErr w:type="spellStart"/>
+      <w:r>
+        <w:t>Burmester</w:t>
+      </w:r>
+      <w:proofErr w:type="spellEnd"/>
+    </w:p>
+  </w:comment>
+  <w:comment w:id="3" w:author="Brett Slote" w:date="2018-02-22T19:56:00Z" w:initials="BS">
+    <w:p>
+      <w:pPr>
+        <w:pStyle w:val="CommentText"/>
+      </w:pPr>
+      <w:r>
+        <w:rPr>
+          <w:rStyle w:val="CommentReference"/>
+        </w:rPr>
+        <w:annotationRef/>
+      </w:r>
+      <w:r>
+        <w:t>Stopped is the more common expression, like stopping a bottle</w:t>
+      </w:r>
+    </w:p>
+  </w:comment>
+</w:comments>
+</file>
+
+<file path=word/commentsExtended.xml><?xml version="1.0" encoding="utf-8"?>
+<w15:commentsEx xmlns:wpc="http://schemas.microsoft.com/office/word/2010/wordprocessingCanvas" xmlns:cx="http://schemas.microsoft.com/office/drawing/2014/chartex" xmlns:cx1="http://schemas.microsoft.com/office/drawing/2015/9/8/chartex" xmlns:cx2="http://schemas.microsoft.com/office/drawing/2015/10/21/chartex" xmlns:cx3="http://schemas.microsoft.com/office/drawing/2016/5/9/chartex" xmlns:cx4="http://schemas.microsoft.com/office/drawing/2016/5/10/chartex" xmlns:cx5="http://schemas.microsoft.com/office/drawing/2016/5/11/chartex" xmlns:cx6="http://schemas.microsoft.com/office/drawing/2016/5/12/chartex" xmlns:cx7="http://schemas.microsoft.com/office/drawing/2016/5/13/chartex" xmlns:cx8="http://schemas.microsoft.com/office/drawing/2016/5/14/chartex" xmlns:mc="http://schemas.openxmlformats.org/markup-compatibility/2006" xmlns:aink="http://schemas.microsoft.com/office/drawing/2016/ink" xmlns:am3d="http://schemas.microsoft.com/office/drawing/2017/model3d" xmlns:o="urn:schemas-microsoft-com:office:office" xmlns:r="http://schemas.openxmlformats.org/officeDocument/2006/relationships" xmlns:m="http://schemas.openxmlformats.org/officeDocument/2006/math" xmlns:v="urn:schemas-microsoft-com:vml" xmlns:wp14="http://schemas.microsoft.com/office/word/2010/wordprocessingDrawing" xmlns:wp="http://schemas.openxmlformats.org/drawingml/2006/wordprocessingDrawing" xmlns:w10="urn:schemas-microsoft-com:office:word" xmlns:w="http://schemas.openxmlformats.org/wordprocessingml/2006/main" xmlns:w14="http://schemas.microsoft.com/office/word/2010/wordml" xmlns:w15="http://schemas.microsoft.com/office/word/2012/wordml" xmlns:w16cid="http://schemas.microsoft.com/office/word/2016/wordml/cid" xmlns:w16se="http://schemas.microsoft.com/office/word/2015/wordml/symex" xmlns:wpg="http://schemas.microsoft.com/office/word/2010/wordprocessingGroup" xmlns:wpi="http://schemas.microsoft.com/office/word/2010/wordprocessingInk" xmlns:wne="http://schemas.microsoft.com/office/word/2006/wordml" xmlns:wps="http://schemas.microsoft.com/office/word/2010/wordprocessingShape" mc:Ignorable="w14 w15 w16se w16cid wp14">
+  <w15:commentEx w15:paraId="5B8206A8" w15:done="0"/>
+  <w15:commentEx w15:paraId="78ED30AB" w15:done="0"/>
+  <w15:commentEx w15:paraId="14B23E33" w15:done="0"/>
+  <w15:commentEx w15:paraId="7CA77240" w15:done="0"/>
+</w15:commentsEx>
+</file>
+
+<file path=word/commentsIds.xml><?xml version="1.0" encoding="utf-8"?>
+<w16cid:commentsIds xmlns:wpc="http://schemas.microsoft.com/office/word/2010/wordprocessingCanvas" xmlns:cx="http://schemas.microsoft.com/office/drawing/2014/chartex" xmlns:cx1="http://schemas.microsoft.com/office/drawing/2015/9/8/chartex" xmlns:cx2="http://schemas.microsoft.com/office/drawing/2015/10/21/chartex" xmlns:cx3="http://schemas.microsoft.com/office/drawing/2016/5/9/chartex" xmlns:cx4="http://schemas.microsoft.com/office/drawing/2016/5/10/chartex" xmlns:cx5="http://schemas.microsoft.com/office/drawing/2016/5/11/chartex" xmlns:cx6="http://schemas.microsoft.com/office/drawing/2016/5/12/chartex" xmlns:cx7="http://schemas.microsoft.com/office/drawing/2016/5/13/chartex" xmlns:cx8="http://schemas.microsoft.com/office/drawing/2016/5/14/chartex" xmlns:mc="http://schemas.openxmlformats.org/markup-compatibility/2006" xmlns:aink="http://schemas.microsoft.com/office/drawing/2016/ink" xmlns:am3d="http://schemas.microsoft.com/office/drawing/2017/model3d" xmlns:o="urn:schemas-microsoft-com:office:office" xmlns:r="http://schemas.openxmlformats.org/officeDocument/2006/relationships" xmlns:m="http://schemas.openxmlformats.org/officeDocument/2006/math" xmlns:v="urn:schemas-microsoft-com:vml" xmlns:wp14="http://schemas.microsoft.com/office/word/2010/wordprocessingDrawing" xmlns:wp="http://schemas.openxmlformats.org/drawingml/2006/wordprocessingDrawing" xmlns:w10="urn:schemas-microsoft-com:office:word" xmlns:w="http://schemas.openxmlformats.org/wordprocessingml/2006/main" xmlns:w14="http://schemas.microsoft.com/office/word/2010/wordml" xmlns:w15="http://schemas.microsoft.com/office/word/2012/wordml" xmlns:w16cid="http://schemas.microsoft.com/office/word/2016/wordml/cid" xmlns:w16se="http://schemas.microsoft.com/office/word/2015/wordml/symex" xmlns:wpg="http://schemas.microsoft.com/office/word/2010/wordprocessingGroup" xmlns:wpi="http://schemas.microsoft.com/office/word/2010/wordprocessingInk" xmlns:wne="http://schemas.microsoft.com/office/word/2006/wordml" xmlns:wps="http://schemas.microsoft.com/office/word/2010/wordprocessingShape" mc:Ignorable="w14 w15 w16se w16cid wp14">
+  <w16cid:commentId w16cid:paraId="5B8206A8" w16cid:durableId="1E399D76"/>
+  <w16cid:commentId w16cid:paraId="78ED30AB" w16cid:durableId="1E399DE8"/>
+  <w16cid:commentId w16cid:paraId="14B23E33" w16cid:durableId="1E399E98"/>
+  <w16cid:commentId w16cid:paraId="7CA77240" w16cid:durableId="1E399EF9"/>
+</w16cid:commentsIds>
 </file>
 
 <file path=word/endnotes.xml><?xml version="1.0" encoding="utf-8"?>
@@ -2660,6 +2926,14 @@
     </w:p>
   </w:footnote>
 </w:footnotes>
+</file>
+
+<file path=word/people.xml><?xml version="1.0" encoding="utf-8"?>
+<w15:people xmlns:wpc="http://schemas.microsoft.com/office/word/2010/wordprocessingCanvas" xmlns:cx="http://schemas.microsoft.com/office/drawing/2014/chartex" xmlns:cx1="http://schemas.microsoft.com/office/drawing/2015/9/8/chartex" xmlns:cx2="http://schemas.microsoft.com/office/drawing/2015/10/21/chartex" xmlns:cx3="http://schemas.microsoft.com/office/drawing/2016/5/9/chartex" xmlns:cx4="http://schemas.microsoft.com/office/drawing/2016/5/10/chartex" xmlns:cx5="http://schemas.microsoft.com/office/drawing/2016/5/11/chartex" xmlns:cx6="http://schemas.microsoft.com/office/drawing/2016/5/12/chartex" xmlns:cx7="http://schemas.microsoft.com/office/drawing/2016/5/13/chartex" xmlns:cx8="http://schemas.microsoft.com/office/drawing/2016/5/14/chartex" xmlns:mc="http://schemas.openxmlformats.org/markup-compatibility/2006" xmlns:aink="http://schemas.microsoft.com/office/drawing/2016/ink" xmlns:am3d="http://schemas.microsoft.com/office/drawing/2017/model3d" xmlns:o="urn:schemas-microsoft-com:office:office" xmlns:r="http://schemas.openxmlformats.org/officeDocument/2006/relationships" xmlns:m="http://schemas.openxmlformats.org/officeDocument/2006/math" xmlns:v="urn:schemas-microsoft-com:vml" xmlns:wp14="http://schemas.microsoft.com/office/word/2010/wordprocessingDrawing" xmlns:wp="http://schemas.openxmlformats.org/drawingml/2006/wordprocessingDrawing" xmlns:w10="urn:schemas-microsoft-com:office:word" xmlns:w="http://schemas.openxmlformats.org/wordprocessingml/2006/main" xmlns:w14="http://schemas.microsoft.com/office/word/2010/wordml" xmlns:w15="http://schemas.microsoft.com/office/word/2012/wordml" xmlns:w16cid="http://schemas.microsoft.com/office/word/2016/wordml/cid" xmlns:w16se="http://schemas.microsoft.com/office/word/2015/wordml/symex" xmlns:wpg="http://schemas.microsoft.com/office/word/2010/wordprocessingGroup" xmlns:wpi="http://schemas.microsoft.com/office/word/2010/wordprocessingInk" xmlns:wne="http://schemas.microsoft.com/office/word/2006/wordml" xmlns:wps="http://schemas.microsoft.com/office/word/2010/wordprocessingShape" mc:Ignorable="w14 w15 w16se w16cid wp14">
+  <w15:person w15:author="Brett Slote">
+    <w15:presenceInfo w15:providerId="Windows Live" w15:userId="f1594232e2a1a494"/>
+  </w15:person>
+</w15:people>
 </file>
 
 <file path=word/styles.xml><?xml version="1.0" encoding="utf-8"?>
@@ -2785,6 +3059,7 @@
     <w:lsdException w:name="HTML Sample" w:semiHidden="1" w:unhideWhenUsed="1"/>
     <w:lsdException w:name="HTML Typewriter" w:semiHidden="1" w:unhideWhenUsed="1"/>
     <w:lsdException w:name="HTML Variable" w:semiHidden="1" w:unhideWhenUsed="1"/>
+    <w:lsdException w:name="Normal Table" w:semiHidden="1" w:unhideWhenUsed="1"/>
     <w:lsdException w:name="annotation subject" w:semiHidden="1" w:unhideWhenUsed="1"/>
     <w:lsdException w:name="No List" w:semiHidden="1" w:unhideWhenUsed="1"/>
     <w:lsdException w:name="Outline List 1" w:semiHidden="1" w:unhideWhenUsed="1"/>
@@ -2828,8 +3103,10 @@
     <w:lsdException w:name="Table Elegant" w:semiHidden="1" w:unhideWhenUsed="1"/>
     <w:lsdException w:name="Table Professional" w:semiHidden="1" w:unhideWhenUsed="1"/>
     <w:lsdException w:name="Table Subtle 1" w:semiHidden="1" w:unhideWhenUsed="1"/>
+    <w:lsdException w:name="Table Subtle 2" w:semiHidden="1" w:unhideWhenUsed="1"/>
     <w:lsdException w:name="Table Web 1" w:semiHidden="1" w:unhideWhenUsed="1"/>
     <w:lsdException w:name="Table Web 2" w:semiHidden="1" w:unhideWhenUsed="1"/>
+    <w:lsdException w:name="Table Web 3" w:semiHidden="1" w:unhideWhenUsed="1"/>
     <w:lsdException w:name="Balloon Text" w:semiHidden="1" w:unhideWhenUsed="1"/>
     <w:lsdException w:name="Table Grid" w:uiPriority="59"/>
     <w:lsdException w:name="Table Theme" w:semiHidden="1" w:unhideWhenUsed="1"/>
@@ -4011,7 +4288,7 @@
 </file>
 
 <file path=customXml/itemProps1.xml><?xml version="1.0" encoding="utf-8"?>
-<ds:datastoreItem xmlns:ds="http://schemas.openxmlformats.org/officeDocument/2006/customXml" ds:itemID="{DC9509DC-D485-45CA-8B5F-5ABFB71F659D}">
+<ds:datastoreItem xmlns:ds="http://schemas.openxmlformats.org/officeDocument/2006/customXml" ds:itemID="{09C14ADA-AFBE-4387-9243-8491D3440DC4}">
   <ds:schemaRefs>
     <ds:schemaRef ds:uri="http://schemas.openxmlformats.org/officeDocument/2006/bibliography"/>
   </ds:schemaRefs>

</xml_diff>